<commit_message>
briefing micro2000 e trabalho anderson
</commit_message>
<xml_diff>
--- a/UC_8/BRIFEING.docx
+++ b/UC_8/BRIFEING.docx
@@ -343,43 +343,16 @@
           <w:sz w:val="24"/>
           <w:szCs w:val="24"/>
         </w:rPr>
-        <w:t>Quais os</w:t>
-      </w:r>
-      <w:r>
-        <w:rPr>
-          <w:rFonts w:ascii="Arial" w:hAnsi="Arial" w:cs="Arial"/>
-          <w:b/>
-          <w:sz w:val="24"/>
-          <w:szCs w:val="24"/>
-        </w:rPr>
-        <w:t xml:space="preserve"> horário</w:t>
-      </w:r>
-      <w:r>
-        <w:rPr>
-          <w:rFonts w:ascii="Arial" w:hAnsi="Arial" w:cs="Arial"/>
-          <w:b/>
-          <w:sz w:val="24"/>
-          <w:szCs w:val="24"/>
-        </w:rPr>
-        <w:t>s</w:t>
-      </w:r>
-      <w:r>
-        <w:rPr>
-          <w:rFonts w:ascii="Arial" w:hAnsi="Arial" w:cs="Arial"/>
-          <w:b/>
-          <w:sz w:val="24"/>
-          <w:szCs w:val="24"/>
-        </w:rPr>
-        <w:t xml:space="preserve"> de atendimento</w:t>
-      </w:r>
-      <w:r>
-        <w:rPr>
-          <w:rFonts w:ascii="Arial" w:hAnsi="Arial" w:cs="Arial"/>
-          <w:b/>
-          <w:sz w:val="24"/>
-          <w:szCs w:val="24"/>
-        </w:rPr>
-        <w:t xml:space="preserve"> da empresa</w:t>
+        <w:t>Possui logo</w:t>
+      </w:r>
+      <w:r>
+        <w:rPr>
+          <w:rFonts w:ascii="Arial" w:hAnsi="Arial" w:cs="Arial"/>
+          <w:b/>
+          <w:sz w:val="24"/>
+          <w:szCs w:val="24"/>
+        </w:rPr>
+        <w:t>tipo</w:t>
       </w:r>
       <w:r>
         <w:rPr>
@@ -412,6 +385,316 @@
           <w:sz w:val="24"/>
           <w:szCs w:val="24"/>
         </w:rPr>
+        <w:t>Quais as cores da empresa?</w:t>
+      </w:r>
+    </w:p>
+    <w:p>
+      <w:pPr>
+        <w:pStyle w:val="PargrafodaLista"/>
+        <w:numPr>
+          <w:ilvl w:val="0"/>
+          <w:numId w:val="3"/>
+        </w:numPr>
+        <w:rPr>
+          <w:rFonts w:ascii="Arial" w:hAnsi="Arial" w:cs="Arial"/>
+          <w:b/>
+          <w:sz w:val="24"/>
+          <w:szCs w:val="24"/>
+        </w:rPr>
+      </w:pPr>
+      <w:r>
+        <w:rPr>
+          <w:rFonts w:ascii="Arial" w:hAnsi="Arial" w:cs="Arial"/>
+          <w:b/>
+          <w:sz w:val="24"/>
+          <w:szCs w:val="24"/>
+        </w:rPr>
+        <w:t>Quantas páginas terá o site e quais?</w:t>
+      </w:r>
+    </w:p>
+    <w:p>
+      <w:pPr>
+        <w:pStyle w:val="PargrafodaLista"/>
+        <w:numPr>
+          <w:ilvl w:val="0"/>
+          <w:numId w:val="3"/>
+        </w:numPr>
+        <w:rPr>
+          <w:rFonts w:ascii="Arial" w:hAnsi="Arial" w:cs="Arial"/>
+          <w:b/>
+          <w:sz w:val="24"/>
+          <w:szCs w:val="24"/>
+        </w:rPr>
+      </w:pPr>
+      <w:r>
+        <w:rPr>
+          <w:rFonts w:ascii="Arial" w:hAnsi="Arial" w:cs="Arial"/>
+          <w:b/>
+          <w:sz w:val="24"/>
+          <w:szCs w:val="24"/>
+        </w:rPr>
+        <w:t>Qual o seu diferencial?</w:t>
+      </w:r>
+    </w:p>
+    <w:p>
+      <w:pPr>
+        <w:pStyle w:val="PargrafodaLista"/>
+        <w:numPr>
+          <w:ilvl w:val="0"/>
+          <w:numId w:val="3"/>
+        </w:numPr>
+        <w:rPr>
+          <w:rFonts w:ascii="Arial" w:hAnsi="Arial" w:cs="Arial"/>
+          <w:b/>
+          <w:sz w:val="24"/>
+          <w:szCs w:val="24"/>
+        </w:rPr>
+      </w:pPr>
+      <w:r>
+        <w:rPr>
+          <w:rFonts w:ascii="Arial" w:hAnsi="Arial" w:cs="Arial"/>
+          <w:b/>
+          <w:sz w:val="24"/>
+          <w:szCs w:val="24"/>
+        </w:rPr>
+        <w:t>Qual os pontos fortes da sua empresa?</w:t>
+      </w:r>
+    </w:p>
+    <w:p>
+      <w:pPr>
+        <w:pStyle w:val="PargrafodaLista"/>
+        <w:numPr>
+          <w:ilvl w:val="0"/>
+          <w:numId w:val="3"/>
+        </w:numPr>
+        <w:rPr>
+          <w:rFonts w:ascii="Arial" w:hAnsi="Arial" w:cs="Arial"/>
+          <w:b/>
+          <w:sz w:val="24"/>
+          <w:szCs w:val="24"/>
+        </w:rPr>
+      </w:pPr>
+      <w:r>
+        <w:rPr>
+          <w:rFonts w:ascii="Arial" w:hAnsi="Arial" w:cs="Arial"/>
+          <w:b/>
+          <w:sz w:val="24"/>
+          <w:szCs w:val="24"/>
+        </w:rPr>
+        <w:t>Quais os pontos fracos da sua empresa?</w:t>
+      </w:r>
+    </w:p>
+    <w:p>
+      <w:pPr>
+        <w:pStyle w:val="PargrafodaLista"/>
+        <w:numPr>
+          <w:ilvl w:val="0"/>
+          <w:numId w:val="3"/>
+        </w:numPr>
+        <w:rPr>
+          <w:rFonts w:ascii="Arial" w:hAnsi="Arial" w:cs="Arial"/>
+          <w:b/>
+          <w:sz w:val="24"/>
+          <w:szCs w:val="24"/>
+        </w:rPr>
+      </w:pPr>
+      <w:r>
+        <w:rPr>
+          <w:rFonts w:ascii="Arial" w:hAnsi="Arial" w:cs="Arial"/>
+          <w:b/>
+          <w:sz w:val="24"/>
+          <w:szCs w:val="24"/>
+        </w:rPr>
+        <w:t>Já possui um site ou algo do tipo?</w:t>
+      </w:r>
+    </w:p>
+    <w:p>
+      <w:pPr>
+        <w:pStyle w:val="PargrafodaLista"/>
+        <w:numPr>
+          <w:ilvl w:val="0"/>
+          <w:numId w:val="3"/>
+        </w:numPr>
+        <w:rPr>
+          <w:rFonts w:ascii="Arial" w:hAnsi="Arial" w:cs="Arial"/>
+          <w:b/>
+          <w:sz w:val="24"/>
+          <w:szCs w:val="24"/>
+        </w:rPr>
+      </w:pPr>
+      <w:r>
+        <w:rPr>
+          <w:rFonts w:ascii="Arial" w:hAnsi="Arial" w:cs="Arial"/>
+          <w:b/>
+          <w:sz w:val="24"/>
+          <w:szCs w:val="24"/>
+        </w:rPr>
+        <w:t xml:space="preserve">Vai vincular as redes sociais </w:t>
+      </w:r>
+      <w:r>
+        <w:rPr>
+          <w:rFonts w:ascii="Arial" w:hAnsi="Arial" w:cs="Arial"/>
+          <w:b/>
+          <w:sz w:val="24"/>
+          <w:szCs w:val="24"/>
+        </w:rPr>
+        <w:t>no site?</w:t>
+      </w:r>
+    </w:p>
+    <w:p>
+      <w:pPr>
+        <w:pStyle w:val="PargrafodaLista"/>
+        <w:numPr>
+          <w:ilvl w:val="0"/>
+          <w:numId w:val="3"/>
+        </w:numPr>
+        <w:rPr>
+          <w:rFonts w:ascii="Arial" w:hAnsi="Arial" w:cs="Arial"/>
+          <w:b/>
+          <w:sz w:val="24"/>
+          <w:szCs w:val="24"/>
+        </w:rPr>
+      </w:pPr>
+      <w:r>
+        <w:rPr>
+          <w:rFonts w:ascii="Arial" w:hAnsi="Arial" w:cs="Arial"/>
+          <w:b/>
+          <w:sz w:val="24"/>
+          <w:szCs w:val="24"/>
+        </w:rPr>
+        <w:t>Possui domínio?</w:t>
+      </w:r>
+    </w:p>
+    <w:p>
+      <w:pPr>
+        <w:pStyle w:val="PargrafodaLista"/>
+        <w:numPr>
+          <w:ilvl w:val="0"/>
+          <w:numId w:val="3"/>
+        </w:numPr>
+        <w:rPr>
+          <w:rFonts w:ascii="Arial" w:hAnsi="Arial" w:cs="Arial"/>
+          <w:b/>
+          <w:sz w:val="24"/>
+          <w:szCs w:val="24"/>
+        </w:rPr>
+      </w:pPr>
+      <w:r>
+        <w:rPr>
+          <w:rFonts w:ascii="Arial" w:hAnsi="Arial" w:cs="Arial"/>
+          <w:b/>
+          <w:sz w:val="24"/>
+          <w:szCs w:val="24"/>
+        </w:rPr>
+        <w:t>Possui hospedagem?</w:t>
+      </w:r>
+    </w:p>
+    <w:p>
+      <w:pPr>
+        <w:pStyle w:val="PargrafodaLista"/>
+        <w:numPr>
+          <w:ilvl w:val="0"/>
+          <w:numId w:val="3"/>
+        </w:numPr>
+        <w:rPr>
+          <w:rFonts w:ascii="Arial" w:hAnsi="Arial" w:cs="Arial"/>
+          <w:b/>
+          <w:sz w:val="24"/>
+          <w:szCs w:val="24"/>
+        </w:rPr>
+      </w:pPr>
+      <w:r>
+        <w:rPr>
+          <w:rFonts w:ascii="Arial" w:hAnsi="Arial" w:cs="Arial"/>
+          <w:b/>
+          <w:sz w:val="24"/>
+          <w:szCs w:val="24"/>
+        </w:rPr>
+        <w:t>Conte de forma breve a história da empresa.</w:t>
+      </w:r>
+    </w:p>
+    <w:p>
+      <w:pPr>
+        <w:rPr>
+          <w:rFonts w:ascii="Arial" w:hAnsi="Arial" w:cs="Arial"/>
+          <w:b/>
+          <w:sz w:val="24"/>
+          <w:szCs w:val="24"/>
+        </w:rPr>
+      </w:pPr>
+      <w:r>
+        <w:rPr>
+          <w:rFonts w:ascii="Arial" w:hAnsi="Arial" w:cs="Arial"/>
+          <w:b/>
+          <w:sz w:val="24"/>
+          <w:szCs w:val="24"/>
+        </w:rPr>
+        <w:t>Informações agendamentos</w:t>
+      </w:r>
+    </w:p>
+    <w:p>
+      <w:pPr>
+        <w:pStyle w:val="PargrafodaLista"/>
+        <w:numPr>
+          <w:ilvl w:val="0"/>
+          <w:numId w:val="5"/>
+        </w:numPr>
+        <w:rPr>
+          <w:rFonts w:ascii="Arial" w:hAnsi="Arial" w:cs="Arial"/>
+          <w:b/>
+          <w:sz w:val="24"/>
+          <w:szCs w:val="24"/>
+        </w:rPr>
+      </w:pPr>
+      <w:r>
+        <w:rPr>
+          <w:rFonts w:ascii="Arial" w:hAnsi="Arial" w:cs="Arial"/>
+          <w:b/>
+          <w:sz w:val="24"/>
+          <w:szCs w:val="24"/>
+        </w:rPr>
+        <w:t xml:space="preserve">Quais os horários </w:t>
+      </w:r>
+      <w:r>
+        <w:rPr>
+          <w:rFonts w:ascii="Arial" w:hAnsi="Arial" w:cs="Arial"/>
+          <w:b/>
+          <w:sz w:val="24"/>
+          <w:szCs w:val="24"/>
+        </w:rPr>
+        <w:t xml:space="preserve">e dias da semana </w:t>
+      </w:r>
+      <w:r>
+        <w:rPr>
+          <w:rFonts w:ascii="Arial" w:hAnsi="Arial" w:cs="Arial"/>
+          <w:b/>
+          <w:sz w:val="24"/>
+          <w:szCs w:val="24"/>
+        </w:rPr>
+        <w:t>de atendimento da empresa?</w:t>
+      </w:r>
+    </w:p>
+    <w:p>
+      <w:pPr>
+        <w:pStyle w:val="PargrafodaLista"/>
+        <w:numPr>
+          <w:ilvl w:val="0"/>
+          <w:numId w:val="5"/>
+        </w:numPr>
+        <w:rPr>
+          <w:rFonts w:ascii="Arial" w:hAnsi="Arial" w:cs="Arial"/>
+          <w:b/>
+          <w:sz w:val="24"/>
+          <w:szCs w:val="24"/>
+        </w:rPr>
+      </w:pPr>
+      <w:r>
+        <w:rPr>
+          <w:rFonts w:ascii="Arial" w:hAnsi="Arial" w:cs="Arial"/>
+          <w:b/>
+          <w:sz w:val="24"/>
+          <w:szCs w:val="24"/>
+        </w:rPr>
         <w:t>Quantos funcionários possui a empresa?</w:t>
       </w:r>
     </w:p>
@@ -420,7 +703,7 @@
         <w:pStyle w:val="PargrafodaLista"/>
         <w:numPr>
           <w:ilvl w:val="0"/>
-          <w:numId w:val="3"/>
+          <w:numId w:val="5"/>
         </w:numPr>
         <w:rPr>
           <w:rFonts w:ascii="Arial" w:hAnsi="Arial" w:cs="Arial"/>
@@ -444,7 +727,7 @@
         <w:pStyle w:val="PargrafodaLista"/>
         <w:numPr>
           <w:ilvl w:val="0"/>
-          <w:numId w:val="3"/>
+          <w:numId w:val="5"/>
         </w:numPr>
         <w:rPr>
           <w:rFonts w:ascii="Arial" w:hAnsi="Arial" w:cs="Arial"/>
@@ -468,32 +751,32 @@
         <w:pStyle w:val="PargrafodaLista"/>
         <w:numPr>
           <w:ilvl w:val="0"/>
-          <w:numId w:val="3"/>
-        </w:numPr>
-        <w:rPr>
-          <w:rFonts w:ascii="Arial" w:hAnsi="Arial" w:cs="Arial"/>
-          <w:b/>
-          <w:sz w:val="24"/>
-          <w:szCs w:val="24"/>
-        </w:rPr>
-      </w:pPr>
-      <w:r>
-        <w:rPr>
-          <w:rFonts w:ascii="Arial" w:hAnsi="Arial" w:cs="Arial"/>
-          <w:b/>
-          <w:sz w:val="24"/>
-          <w:szCs w:val="24"/>
-        </w:rPr>
-        <w:t>Já possui um site</w:t>
-      </w:r>
-      <w:r>
-        <w:rPr>
-          <w:rFonts w:ascii="Arial" w:hAnsi="Arial" w:cs="Arial"/>
-          <w:b/>
-          <w:sz w:val="24"/>
-          <w:szCs w:val="24"/>
-        </w:rPr>
-        <w:t xml:space="preserve"> ou algo do tipo</w:t>
+          <w:numId w:val="5"/>
+        </w:numPr>
+        <w:rPr>
+          <w:rFonts w:ascii="Arial" w:hAnsi="Arial" w:cs="Arial"/>
+          <w:b/>
+          <w:sz w:val="24"/>
+          <w:szCs w:val="24"/>
+        </w:rPr>
+      </w:pPr>
+      <w:r>
+        <w:rPr>
+          <w:rFonts w:ascii="Arial" w:hAnsi="Arial" w:cs="Arial"/>
+          <w:b/>
+          <w:sz w:val="24"/>
+          <w:szCs w:val="24"/>
+        </w:rPr>
+        <w:t>Quais dias da semana podem ser agendado</w:t>
+      </w:r>
+      <w:r>
+        <w:rPr>
+          <w:rFonts w:ascii="Arial" w:hAnsi="Arial" w:cs="Arial"/>
+          <w:b/>
+          <w:sz w:val="24"/>
+          <w:szCs w:val="24"/>
+        </w:rPr>
+        <w:t>s serviços</w:t>
       </w:r>
       <w:r>
         <w:rPr>
@@ -510,47 +793,47 @@
         <w:pStyle w:val="PargrafodaLista"/>
         <w:numPr>
           <w:ilvl w:val="0"/>
-          <w:numId w:val="3"/>
-        </w:numPr>
-        <w:rPr>
-          <w:rFonts w:ascii="Arial" w:hAnsi="Arial" w:cs="Arial"/>
-          <w:b/>
-          <w:sz w:val="24"/>
-          <w:szCs w:val="24"/>
-        </w:rPr>
-      </w:pPr>
-      <w:r>
-        <w:rPr>
-          <w:rFonts w:ascii="Arial" w:hAnsi="Arial" w:cs="Arial"/>
-          <w:b/>
-          <w:sz w:val="24"/>
-          <w:szCs w:val="24"/>
-        </w:rPr>
-        <w:t>Possui domínio?</w:t>
-      </w:r>
-    </w:p>
-    <w:p>
-      <w:pPr>
-        <w:pStyle w:val="PargrafodaLista"/>
-        <w:numPr>
-          <w:ilvl w:val="0"/>
-          <w:numId w:val="3"/>
-        </w:numPr>
-        <w:rPr>
-          <w:rFonts w:ascii="Arial" w:hAnsi="Arial" w:cs="Arial"/>
-          <w:b/>
-          <w:sz w:val="24"/>
-          <w:szCs w:val="24"/>
-        </w:rPr>
-      </w:pPr>
-      <w:r>
-        <w:rPr>
-          <w:rFonts w:ascii="Arial" w:hAnsi="Arial" w:cs="Arial"/>
-          <w:b/>
-          <w:sz w:val="24"/>
-          <w:szCs w:val="24"/>
-        </w:rPr>
-        <w:t>Possui hosped</w:t>
+          <w:numId w:val="5"/>
+        </w:numPr>
+        <w:rPr>
+          <w:rFonts w:ascii="Arial" w:hAnsi="Arial" w:cs="Arial"/>
+          <w:b/>
+          <w:sz w:val="24"/>
+          <w:szCs w:val="24"/>
+        </w:rPr>
+      </w:pPr>
+      <w:r>
+        <w:rPr>
+          <w:rFonts w:ascii="Arial" w:hAnsi="Arial" w:cs="Arial"/>
+          <w:b/>
+          <w:sz w:val="24"/>
+          <w:szCs w:val="24"/>
+        </w:rPr>
+        <w:t>Quais horários estão disponíveis a ser agendado?</w:t>
+      </w:r>
+    </w:p>
+    <w:p>
+      <w:pPr>
+        <w:pStyle w:val="PargrafodaLista"/>
+        <w:numPr>
+          <w:ilvl w:val="0"/>
+          <w:numId w:val="5"/>
+        </w:numPr>
+        <w:rPr>
+          <w:rFonts w:ascii="Arial" w:hAnsi="Arial" w:cs="Arial"/>
+          <w:b/>
+          <w:sz w:val="24"/>
+          <w:szCs w:val="24"/>
+        </w:rPr>
+      </w:pPr>
+      <w:r>
+        <w:rPr>
+          <w:rFonts w:ascii="Arial" w:hAnsi="Arial" w:cs="Arial"/>
+          <w:b/>
+          <w:sz w:val="24"/>
+          <w:szCs w:val="24"/>
+        </w:rPr>
+        <w:t>Para agendar serviço precisa estar cadastrado</w:t>
       </w:r>
       <w:bookmarkStart w:id="0" w:name="_GoBack"/>
       <w:bookmarkEnd w:id="0"/>
@@ -561,7 +844,31 @@
           <w:sz w:val="24"/>
           <w:szCs w:val="24"/>
         </w:rPr>
-        <w:t>agem?</w:t>
+        <w:t>?</w:t>
+      </w:r>
+    </w:p>
+    <w:p>
+      <w:pPr>
+        <w:pStyle w:val="PargrafodaLista"/>
+        <w:numPr>
+          <w:ilvl w:val="0"/>
+          <w:numId w:val="5"/>
+        </w:numPr>
+        <w:rPr>
+          <w:rFonts w:ascii="Arial" w:hAnsi="Arial" w:cs="Arial"/>
+          <w:b/>
+          <w:sz w:val="24"/>
+          <w:szCs w:val="24"/>
+        </w:rPr>
+      </w:pPr>
+      <w:r>
+        <w:rPr>
+          <w:rFonts w:ascii="Arial" w:hAnsi="Arial" w:cs="Arial"/>
+          <w:b/>
+          <w:sz w:val="24"/>
+          <w:szCs w:val="24"/>
+        </w:rPr>
+        <w:t>Conte como funciona o seu agendamento atual.</w:t>
       </w:r>
     </w:p>
     <w:sectPr>
@@ -577,6 +884,92 @@
 <file path=word/numbering.xml><?xml version="1.0" encoding="utf-8"?>
 <w:numbering xmlns:wpc="http://schemas.microsoft.com/office/word/2010/wordprocessingCanvas" xmlns:cx="http://schemas.microsoft.com/office/drawing/2014/chartex" xmlns:cx1="http://schemas.microsoft.com/office/drawing/2015/9/8/chartex" xmlns:mc="http://schemas.openxmlformats.org/markup-compatibility/2006" xmlns:o="urn:schemas-microsoft-com:office:office" xmlns:r="http://schemas.openxmlformats.org/officeDocument/2006/relationships" xmlns:m="http://schemas.openxmlformats.org/officeDocument/2006/math" xmlns:v="urn:schemas-microsoft-com:vml" xmlns:wp14="http://schemas.microsoft.com/office/word/2010/wordprocessingDrawing" xmlns:wp="http://schemas.openxmlformats.org/drawingml/2006/wordprocessingDrawing" xmlns:w10="urn:schemas-microsoft-com:office:word" xmlns:w="http://schemas.openxmlformats.org/wordprocessingml/2006/main" xmlns:w14="http://schemas.microsoft.com/office/word/2010/wordml" xmlns:w15="http://schemas.microsoft.com/office/word/2012/wordml" xmlns:w16se="http://schemas.microsoft.com/office/word/2015/wordml/symex" xmlns:wpg="http://schemas.microsoft.com/office/word/2010/wordprocessingGroup" xmlns:wpi="http://schemas.microsoft.com/office/word/2010/wordprocessingInk" xmlns:wne="http://schemas.microsoft.com/office/word/2006/wordml" xmlns:wps="http://schemas.microsoft.com/office/word/2010/wordprocessingShape" mc:Ignorable="w14 w15 w16se wp14">
   <w:abstractNum w:abstractNumId="0" w15:restartNumberingAfterBreak="0">
+    <w:nsid w:val="0FDE7957"/>
+    <w:multiLevelType w:val="hybridMultilevel"/>
+    <w:tmpl w:val="9FFE85D4"/>
+    <w:lvl w:ilvl="0" w:tplc="0416000F">
+      <w:start w:val="1"/>
+      <w:numFmt w:val="decimal"/>
+      <w:lvlText w:val="%1."/>
+      <w:lvlJc w:val="left"/>
+      <w:pPr>
+        <w:ind w:left="720" w:hanging="360"/>
+      </w:pPr>
+    </w:lvl>
+    <w:lvl w:ilvl="1" w:tplc="04160019" w:tentative="1">
+      <w:start w:val="1"/>
+      <w:numFmt w:val="lowerLetter"/>
+      <w:lvlText w:val="%2."/>
+      <w:lvlJc w:val="left"/>
+      <w:pPr>
+        <w:ind w:left="1440" w:hanging="360"/>
+      </w:pPr>
+    </w:lvl>
+    <w:lvl w:ilvl="2" w:tplc="0416001B" w:tentative="1">
+      <w:start w:val="1"/>
+      <w:numFmt w:val="lowerRoman"/>
+      <w:lvlText w:val="%3."/>
+      <w:lvlJc w:val="right"/>
+      <w:pPr>
+        <w:ind w:left="2160" w:hanging="180"/>
+      </w:pPr>
+    </w:lvl>
+    <w:lvl w:ilvl="3" w:tplc="0416000F" w:tentative="1">
+      <w:start w:val="1"/>
+      <w:numFmt w:val="decimal"/>
+      <w:lvlText w:val="%4."/>
+      <w:lvlJc w:val="left"/>
+      <w:pPr>
+        <w:ind w:left="2880" w:hanging="360"/>
+      </w:pPr>
+    </w:lvl>
+    <w:lvl w:ilvl="4" w:tplc="04160019" w:tentative="1">
+      <w:start w:val="1"/>
+      <w:numFmt w:val="lowerLetter"/>
+      <w:lvlText w:val="%5."/>
+      <w:lvlJc w:val="left"/>
+      <w:pPr>
+        <w:ind w:left="3600" w:hanging="360"/>
+      </w:pPr>
+    </w:lvl>
+    <w:lvl w:ilvl="5" w:tplc="0416001B" w:tentative="1">
+      <w:start w:val="1"/>
+      <w:numFmt w:val="lowerRoman"/>
+      <w:lvlText w:val="%6."/>
+      <w:lvlJc w:val="right"/>
+      <w:pPr>
+        <w:ind w:left="4320" w:hanging="180"/>
+      </w:pPr>
+    </w:lvl>
+    <w:lvl w:ilvl="6" w:tplc="0416000F" w:tentative="1">
+      <w:start w:val="1"/>
+      <w:numFmt w:val="decimal"/>
+      <w:lvlText w:val="%7."/>
+      <w:lvlJc w:val="left"/>
+      <w:pPr>
+        <w:ind w:left="5040" w:hanging="360"/>
+      </w:pPr>
+    </w:lvl>
+    <w:lvl w:ilvl="7" w:tplc="04160019" w:tentative="1">
+      <w:start w:val="1"/>
+      <w:numFmt w:val="lowerLetter"/>
+      <w:lvlText w:val="%8."/>
+      <w:lvlJc w:val="left"/>
+      <w:pPr>
+        <w:ind w:left="5760" w:hanging="360"/>
+      </w:pPr>
+    </w:lvl>
+    <w:lvl w:ilvl="8" w:tplc="0416001B" w:tentative="1">
+      <w:start w:val="1"/>
+      <w:numFmt w:val="lowerRoman"/>
+      <w:lvlText w:val="%9."/>
+      <w:lvlJc w:val="right"/>
+      <w:pPr>
+        <w:ind w:left="6480" w:hanging="180"/>
+      </w:pPr>
+    </w:lvl>
+  </w:abstractNum>
+  <w:abstractNum w:abstractNumId="1" w15:restartNumberingAfterBreak="0">
     <w:nsid w:val="28224B90"/>
     <w:multiLevelType w:val="hybridMultilevel"/>
     <w:tmpl w:val="1D828432"/>
@@ -662,7 +1055,7 @@
       </w:pPr>
     </w:lvl>
   </w:abstractNum>
-  <w:abstractNum w:abstractNumId="1" w15:restartNumberingAfterBreak="0">
+  <w:abstractNum w:abstractNumId="2" w15:restartNumberingAfterBreak="0">
     <w:nsid w:val="35F1148E"/>
     <w:multiLevelType w:val="hybridMultilevel"/>
     <w:tmpl w:val="92DEC278"/>
@@ -748,7 +1141,93 @@
       </w:pPr>
     </w:lvl>
   </w:abstractNum>
-  <w:abstractNum w:abstractNumId="2" w15:restartNumberingAfterBreak="0">
+  <w:abstractNum w:abstractNumId="3" w15:restartNumberingAfterBreak="0">
+    <w:nsid w:val="65D03778"/>
+    <w:multiLevelType w:val="hybridMultilevel"/>
+    <w:tmpl w:val="48FC5500"/>
+    <w:lvl w:ilvl="0" w:tplc="0416000F">
+      <w:start w:val="1"/>
+      <w:numFmt w:val="decimal"/>
+      <w:lvlText w:val="%1."/>
+      <w:lvlJc w:val="left"/>
+      <w:pPr>
+        <w:ind w:left="643" w:hanging="360"/>
+      </w:pPr>
+    </w:lvl>
+    <w:lvl w:ilvl="1" w:tplc="04160019" w:tentative="1">
+      <w:start w:val="1"/>
+      <w:numFmt w:val="lowerLetter"/>
+      <w:lvlText w:val="%2."/>
+      <w:lvlJc w:val="left"/>
+      <w:pPr>
+        <w:ind w:left="1363" w:hanging="360"/>
+      </w:pPr>
+    </w:lvl>
+    <w:lvl w:ilvl="2" w:tplc="0416001B" w:tentative="1">
+      <w:start w:val="1"/>
+      <w:numFmt w:val="lowerRoman"/>
+      <w:lvlText w:val="%3."/>
+      <w:lvlJc w:val="right"/>
+      <w:pPr>
+        <w:ind w:left="2083" w:hanging="180"/>
+      </w:pPr>
+    </w:lvl>
+    <w:lvl w:ilvl="3" w:tplc="0416000F" w:tentative="1">
+      <w:start w:val="1"/>
+      <w:numFmt w:val="decimal"/>
+      <w:lvlText w:val="%4."/>
+      <w:lvlJc w:val="left"/>
+      <w:pPr>
+        <w:ind w:left="2803" w:hanging="360"/>
+      </w:pPr>
+    </w:lvl>
+    <w:lvl w:ilvl="4" w:tplc="04160019" w:tentative="1">
+      <w:start w:val="1"/>
+      <w:numFmt w:val="lowerLetter"/>
+      <w:lvlText w:val="%5."/>
+      <w:lvlJc w:val="left"/>
+      <w:pPr>
+        <w:ind w:left="3523" w:hanging="360"/>
+      </w:pPr>
+    </w:lvl>
+    <w:lvl w:ilvl="5" w:tplc="0416001B" w:tentative="1">
+      <w:start w:val="1"/>
+      <w:numFmt w:val="lowerRoman"/>
+      <w:lvlText w:val="%6."/>
+      <w:lvlJc w:val="right"/>
+      <w:pPr>
+        <w:ind w:left="4243" w:hanging="180"/>
+      </w:pPr>
+    </w:lvl>
+    <w:lvl w:ilvl="6" w:tplc="0416000F" w:tentative="1">
+      <w:start w:val="1"/>
+      <w:numFmt w:val="decimal"/>
+      <w:lvlText w:val="%7."/>
+      <w:lvlJc w:val="left"/>
+      <w:pPr>
+        <w:ind w:left="4963" w:hanging="360"/>
+      </w:pPr>
+    </w:lvl>
+    <w:lvl w:ilvl="7" w:tplc="04160019" w:tentative="1">
+      <w:start w:val="1"/>
+      <w:numFmt w:val="lowerLetter"/>
+      <w:lvlText w:val="%8."/>
+      <w:lvlJc w:val="left"/>
+      <w:pPr>
+        <w:ind w:left="5683" w:hanging="360"/>
+      </w:pPr>
+    </w:lvl>
+    <w:lvl w:ilvl="8" w:tplc="0416001B" w:tentative="1">
+      <w:start w:val="1"/>
+      <w:numFmt w:val="lowerRoman"/>
+      <w:lvlText w:val="%9."/>
+      <w:lvlJc w:val="right"/>
+      <w:pPr>
+        <w:ind w:left="6403" w:hanging="180"/>
+      </w:pPr>
+    </w:lvl>
+  </w:abstractNum>
+  <w:abstractNum w:abstractNumId="4" w15:restartNumberingAfterBreak="0">
     <w:nsid w:val="7BA67150"/>
     <w:multiLevelType w:val="hybridMultilevel"/>
     <w:tmpl w:val="D666BA2C"/>
@@ -835,13 +1314,19 @@
     </w:lvl>
   </w:abstractNum>
   <w:num w:numId="1">
-    <w:abstractNumId w:val="0"/>
+    <w:abstractNumId w:val="1"/>
   </w:num>
   <w:num w:numId="2">
-    <w:abstractNumId w:val="1"/>
+    <w:abstractNumId w:val="2"/>
   </w:num>
   <w:num w:numId="3">
-    <w:abstractNumId w:val="2"/>
+    <w:abstractNumId w:val="4"/>
+  </w:num>
+  <w:num w:numId="4">
+    <w:abstractNumId w:val="3"/>
+  </w:num>
+  <w:num w:numId="5">
+    <w:abstractNumId w:val="0"/>
   </w:num>
 </w:numbering>
 </file>

</xml_diff>

<commit_message>
aula anderson, trab + uc_8 briefing micro 2000
</commit_message>
<xml_diff>
--- a/UC_8/BRIFEING.docx
+++ b/UC_8/BRIFEING.docx
@@ -433,6 +433,30 @@
           <w:sz w:val="24"/>
           <w:szCs w:val="24"/>
         </w:rPr>
+        <w:t>Possui algum site de referência?</w:t>
+      </w:r>
+    </w:p>
+    <w:p>
+      <w:pPr>
+        <w:pStyle w:val="PargrafodaLista"/>
+        <w:numPr>
+          <w:ilvl w:val="0"/>
+          <w:numId w:val="3"/>
+        </w:numPr>
+        <w:rPr>
+          <w:rFonts w:ascii="Arial" w:hAnsi="Arial" w:cs="Arial"/>
+          <w:b/>
+          <w:sz w:val="24"/>
+          <w:szCs w:val="24"/>
+        </w:rPr>
+      </w:pPr>
+      <w:r>
+        <w:rPr>
+          <w:rFonts w:ascii="Arial" w:hAnsi="Arial" w:cs="Arial"/>
+          <w:b/>
+          <w:sz w:val="24"/>
+          <w:szCs w:val="24"/>
+        </w:rPr>
         <w:t>Qual o seu diferencial?</w:t>
       </w:r>
     </w:p>
@@ -696,147 +720,114 @@
           <w:szCs w:val="24"/>
         </w:rPr>
         <w:t>Quantos funcionários possui a empresa?</w:t>
-      </w:r>
-    </w:p>
-    <w:p>
-      <w:pPr>
-        <w:pStyle w:val="PargrafodaLista"/>
-        <w:numPr>
-          <w:ilvl w:val="0"/>
-          <w:numId w:val="5"/>
-        </w:numPr>
-        <w:rPr>
-          <w:rFonts w:ascii="Arial" w:hAnsi="Arial" w:cs="Arial"/>
-          <w:b/>
-          <w:sz w:val="24"/>
-          <w:szCs w:val="24"/>
-        </w:rPr>
-      </w:pPr>
-      <w:r>
-        <w:rPr>
-          <w:rFonts w:ascii="Arial" w:hAnsi="Arial" w:cs="Arial"/>
-          <w:b/>
-          <w:sz w:val="24"/>
-          <w:szCs w:val="24"/>
-        </w:rPr>
-        <w:t>Quantos serviços são prestados?</w:t>
-      </w:r>
-    </w:p>
-    <w:p>
-      <w:pPr>
-        <w:pStyle w:val="PargrafodaLista"/>
-        <w:numPr>
-          <w:ilvl w:val="0"/>
-          <w:numId w:val="5"/>
-        </w:numPr>
-        <w:rPr>
-          <w:rFonts w:ascii="Arial" w:hAnsi="Arial" w:cs="Arial"/>
-          <w:b/>
-          <w:sz w:val="24"/>
-          <w:szCs w:val="24"/>
-        </w:rPr>
-      </w:pPr>
-      <w:r>
-        <w:rPr>
-          <w:rFonts w:ascii="Arial" w:hAnsi="Arial" w:cs="Arial"/>
-          <w:b/>
-          <w:sz w:val="24"/>
-          <w:szCs w:val="24"/>
-        </w:rPr>
-        <w:t>Quais são estes serviços?</w:t>
-      </w:r>
-    </w:p>
-    <w:p>
-      <w:pPr>
-        <w:pStyle w:val="PargrafodaLista"/>
-        <w:numPr>
-          <w:ilvl w:val="0"/>
-          <w:numId w:val="5"/>
-        </w:numPr>
-        <w:rPr>
-          <w:rFonts w:ascii="Arial" w:hAnsi="Arial" w:cs="Arial"/>
-          <w:b/>
-          <w:sz w:val="24"/>
-          <w:szCs w:val="24"/>
-        </w:rPr>
-      </w:pPr>
-      <w:r>
-        <w:rPr>
-          <w:rFonts w:ascii="Arial" w:hAnsi="Arial" w:cs="Arial"/>
-          <w:b/>
-          <w:sz w:val="24"/>
-          <w:szCs w:val="24"/>
-        </w:rPr>
-        <w:t>Quais dias da semana podem ser agendado</w:t>
-      </w:r>
-      <w:r>
-        <w:rPr>
-          <w:rFonts w:ascii="Arial" w:hAnsi="Arial" w:cs="Arial"/>
-          <w:b/>
-          <w:sz w:val="24"/>
-          <w:szCs w:val="24"/>
-        </w:rPr>
-        <w:t>s serviços</w:t>
-      </w:r>
-      <w:r>
-        <w:rPr>
-          <w:rFonts w:ascii="Arial" w:hAnsi="Arial" w:cs="Arial"/>
-          <w:b/>
-          <w:sz w:val="24"/>
-          <w:szCs w:val="24"/>
-        </w:rPr>
-        <w:t>?</w:t>
-      </w:r>
-    </w:p>
-    <w:p>
-      <w:pPr>
-        <w:pStyle w:val="PargrafodaLista"/>
-        <w:numPr>
-          <w:ilvl w:val="0"/>
-          <w:numId w:val="5"/>
-        </w:numPr>
-        <w:rPr>
-          <w:rFonts w:ascii="Arial" w:hAnsi="Arial" w:cs="Arial"/>
-          <w:b/>
-          <w:sz w:val="24"/>
-          <w:szCs w:val="24"/>
-        </w:rPr>
-      </w:pPr>
-      <w:r>
-        <w:rPr>
-          <w:rFonts w:ascii="Arial" w:hAnsi="Arial" w:cs="Arial"/>
-          <w:b/>
-          <w:sz w:val="24"/>
-          <w:szCs w:val="24"/>
-        </w:rPr>
-        <w:t>Quais horários estão disponíveis a ser agendado?</w:t>
-      </w:r>
-    </w:p>
-    <w:p>
-      <w:pPr>
-        <w:pStyle w:val="PargrafodaLista"/>
-        <w:numPr>
-          <w:ilvl w:val="0"/>
-          <w:numId w:val="5"/>
-        </w:numPr>
-        <w:rPr>
-          <w:rFonts w:ascii="Arial" w:hAnsi="Arial" w:cs="Arial"/>
-          <w:b/>
-          <w:sz w:val="24"/>
-          <w:szCs w:val="24"/>
-        </w:rPr>
-      </w:pPr>
-      <w:r>
-        <w:rPr>
-          <w:rFonts w:ascii="Arial" w:hAnsi="Arial" w:cs="Arial"/>
-          <w:b/>
-          <w:sz w:val="24"/>
-          <w:szCs w:val="24"/>
-        </w:rPr>
-        <w:t>Para agendar serviço precisa estar cadastrado</w:t>
       </w:r>
       <w:bookmarkStart w:id="0" w:name="_GoBack"/>
       <w:bookmarkEnd w:id="0"/>
+    </w:p>
+    <w:p>
+      <w:pPr>
+        <w:pStyle w:val="PargrafodaLista"/>
+        <w:numPr>
+          <w:ilvl w:val="0"/>
+          <w:numId w:val="5"/>
+        </w:numPr>
+        <w:rPr>
+          <w:rFonts w:ascii="Arial" w:hAnsi="Arial" w:cs="Arial"/>
+          <w:b/>
+          <w:sz w:val="24"/>
+          <w:szCs w:val="24"/>
+        </w:rPr>
+      </w:pPr>
+      <w:r>
+        <w:rPr>
+          <w:rFonts w:ascii="Arial" w:hAnsi="Arial" w:cs="Arial"/>
+          <w:b/>
+          <w:sz w:val="24"/>
+          <w:szCs w:val="24"/>
+        </w:rPr>
+        <w:t>Terá controle de acesso (controle hierárquico)</w:t>
+      </w:r>
+    </w:p>
+    <w:p>
+      <w:pPr>
+        <w:pStyle w:val="PargrafodaLista"/>
+        <w:numPr>
+          <w:ilvl w:val="0"/>
+          <w:numId w:val="5"/>
+        </w:numPr>
+        <w:rPr>
+          <w:rFonts w:ascii="Arial" w:hAnsi="Arial" w:cs="Arial"/>
+          <w:b/>
+          <w:sz w:val="24"/>
+          <w:szCs w:val="24"/>
+        </w:rPr>
+      </w:pPr>
+      <w:r>
+        <w:rPr>
+          <w:rFonts w:ascii="Arial" w:hAnsi="Arial" w:cs="Arial"/>
+          <w:b/>
+          <w:sz w:val="24"/>
+          <w:szCs w:val="24"/>
+        </w:rPr>
+        <w:t>Quantos serviços são prestados?</w:t>
+      </w:r>
+    </w:p>
+    <w:p>
+      <w:pPr>
+        <w:pStyle w:val="PargrafodaLista"/>
+        <w:numPr>
+          <w:ilvl w:val="0"/>
+          <w:numId w:val="5"/>
+        </w:numPr>
+        <w:rPr>
+          <w:rFonts w:ascii="Arial" w:hAnsi="Arial" w:cs="Arial"/>
+          <w:b/>
+          <w:sz w:val="24"/>
+          <w:szCs w:val="24"/>
+        </w:rPr>
+      </w:pPr>
+      <w:r>
+        <w:rPr>
+          <w:rFonts w:ascii="Arial" w:hAnsi="Arial" w:cs="Arial"/>
+          <w:b/>
+          <w:sz w:val="24"/>
+          <w:szCs w:val="24"/>
+        </w:rPr>
+        <w:t>Quais são estes serviços?</w:t>
+      </w:r>
+    </w:p>
+    <w:p>
+      <w:pPr>
+        <w:pStyle w:val="PargrafodaLista"/>
+        <w:numPr>
+          <w:ilvl w:val="0"/>
+          <w:numId w:val="5"/>
+        </w:numPr>
+        <w:rPr>
+          <w:rFonts w:ascii="Arial" w:hAnsi="Arial" w:cs="Arial"/>
+          <w:b/>
+          <w:sz w:val="24"/>
+          <w:szCs w:val="24"/>
+        </w:rPr>
+      </w:pPr>
+      <w:r>
+        <w:rPr>
+          <w:rFonts w:ascii="Arial" w:hAnsi="Arial" w:cs="Arial"/>
+          <w:b/>
+          <w:sz w:val="24"/>
+          <w:szCs w:val="24"/>
+        </w:rPr>
+        <w:t>Quais dias da semana podem ser agendado</w:t>
+      </w:r>
+      <w:r>
+        <w:rPr>
+          <w:rFonts w:ascii="Arial" w:hAnsi="Arial" w:cs="Arial"/>
+          <w:b/>
+          <w:sz w:val="24"/>
+          <w:szCs w:val="24"/>
+        </w:rPr>
+        <w:t>s serviços</w:t>
+      </w:r>
       <w:r>
         <w:rPr>
           <w:rFonts w:ascii="Arial" w:hAnsi="Arial" w:cs="Arial"/>
@@ -868,7 +859,79 @@
           <w:sz w:val="24"/>
           <w:szCs w:val="24"/>
         </w:rPr>
+        <w:t>Quais horários estão disponíveis a ser agendado?</w:t>
+      </w:r>
+    </w:p>
+    <w:p>
+      <w:pPr>
+        <w:pStyle w:val="PargrafodaLista"/>
+        <w:numPr>
+          <w:ilvl w:val="0"/>
+          <w:numId w:val="5"/>
+        </w:numPr>
+        <w:rPr>
+          <w:rFonts w:ascii="Arial" w:hAnsi="Arial" w:cs="Arial"/>
+          <w:b/>
+          <w:sz w:val="24"/>
+          <w:szCs w:val="24"/>
+        </w:rPr>
+      </w:pPr>
+      <w:r>
+        <w:rPr>
+          <w:rFonts w:ascii="Arial" w:hAnsi="Arial" w:cs="Arial"/>
+          <w:b/>
+          <w:sz w:val="24"/>
+          <w:szCs w:val="24"/>
+        </w:rPr>
+        <w:t>Para agendar serviço precisa estar cadastrado?</w:t>
+      </w:r>
+    </w:p>
+    <w:p>
+      <w:pPr>
+        <w:pStyle w:val="PargrafodaLista"/>
+        <w:numPr>
+          <w:ilvl w:val="0"/>
+          <w:numId w:val="5"/>
+        </w:numPr>
+        <w:rPr>
+          <w:rFonts w:ascii="Arial" w:hAnsi="Arial" w:cs="Arial"/>
+          <w:b/>
+          <w:sz w:val="24"/>
+          <w:szCs w:val="24"/>
+        </w:rPr>
+      </w:pPr>
+      <w:r>
+        <w:rPr>
+          <w:rFonts w:ascii="Arial" w:hAnsi="Arial" w:cs="Arial"/>
+          <w:b/>
+          <w:sz w:val="24"/>
+          <w:szCs w:val="24"/>
+        </w:rPr>
         <w:t>Conte como funciona o seu agendamento atual.</w:t>
+      </w:r>
+    </w:p>
+    <w:p>
+      <w:pPr>
+        <w:pStyle w:val="PargrafodaLista"/>
+        <w:numPr>
+          <w:ilvl w:val="0"/>
+          <w:numId w:val="5"/>
+        </w:numPr>
+        <w:rPr>
+          <w:rFonts w:ascii="Arial" w:hAnsi="Arial" w:cs="Arial"/>
+          <w:b/>
+          <w:sz w:val="24"/>
+          <w:szCs w:val="24"/>
+        </w:rPr>
+      </w:pPr>
+      <w:r>
+        <w:rPr>
+          <w:rFonts w:ascii="Arial" w:hAnsi="Arial" w:cs="Arial"/>
+          <w:b/>
+          <w:sz w:val="24"/>
+          <w:szCs w:val="24"/>
+        </w:rPr>
+        <w:t>Como funciona o orçamento?</w:t>
       </w:r>
     </w:p>
     <w:sectPr>

</xml_diff>